<commit_message>
Applying the Domain-Driven Design in Cloud-Native Services
</commit_message>
<xml_diff>
--- a/article/article_draft.docx
+++ b/article/article_draft.docx
@@ -248,11 +248,19 @@
         <w:t xml:space="preserve"> (</w:t>
       </w:r>
       <w:bookmarkStart w:id="0" w:name="_Hlk123030205"/>
-      <w:r>
-        <w:rPr>
-          <w:lang w:val="en-US"/>
-        </w:rPr>
-        <w:t>Hippchen, B</w:t>
+      <w:proofErr w:type="spellStart"/>
+      <w:r>
+        <w:rPr>
+          <w:lang w:val="en-US"/>
+        </w:rPr>
+        <w:t>Hippchen</w:t>
+      </w:r>
+      <w:proofErr w:type="spellEnd"/>
+      <w:r>
+        <w:rPr>
+          <w:lang w:val="en-US"/>
+        </w:rPr>
+        <w:t>, B</w:t>
       </w:r>
       <w:r>
         <w:rPr>
@@ -443,7 +451,21 @@
         <w:rPr>
           <w:lang w:val="en-US"/>
         </w:rPr>
-        <w:t>Barry Luijbregts, Microsoft Azure</w:t>
+        <w:t xml:space="preserve">Barry </w:t>
+      </w:r>
+      <w:proofErr w:type="spellStart"/>
+      <w:r>
+        <w:rPr>
+          <w:lang w:val="en-US"/>
+        </w:rPr>
+        <w:t>Luijbregts</w:t>
+      </w:r>
+      <w:proofErr w:type="spellEnd"/>
+      <w:r>
+        <w:rPr>
+          <w:lang w:val="en-US"/>
+        </w:rPr>
+        <w:t>, Microsoft Azure</w:t>
       </w:r>
       <w:r>
         <w:rPr>
@@ -743,12 +765,70 @@
         </w:rPr>
         <w:t xml:space="preserve">, </w:t>
       </w:r>
+      <w:proofErr w:type="spellStart"/>
       <w:r>
         <w:rPr>
           <w:lang w:val="bg-BG"/>
         </w:rPr>
-        <w:t>no matter if it is</w:t>
-      </w:r>
+        <w:t>no</w:t>
+      </w:r>
+      <w:proofErr w:type="spellEnd"/>
+      <w:r>
+        <w:rPr>
+          <w:lang w:val="bg-BG"/>
+        </w:rPr>
+        <w:t xml:space="preserve"> </w:t>
+      </w:r>
+      <w:proofErr w:type="spellStart"/>
+      <w:r>
+        <w:rPr>
+          <w:lang w:val="bg-BG"/>
+        </w:rPr>
+        <w:t>matter</w:t>
+      </w:r>
+      <w:proofErr w:type="spellEnd"/>
+      <w:r>
+        <w:rPr>
+          <w:lang w:val="bg-BG"/>
+        </w:rPr>
+        <w:t xml:space="preserve"> </w:t>
+      </w:r>
+      <w:proofErr w:type="spellStart"/>
+      <w:r>
+        <w:rPr>
+          <w:lang w:val="bg-BG"/>
+        </w:rPr>
+        <w:t>if</w:t>
+      </w:r>
+      <w:proofErr w:type="spellEnd"/>
+      <w:r>
+        <w:rPr>
+          <w:lang w:val="bg-BG"/>
+        </w:rPr>
+        <w:t xml:space="preserve"> </w:t>
+      </w:r>
+      <w:proofErr w:type="spellStart"/>
+      <w:r>
+        <w:rPr>
+          <w:lang w:val="bg-BG"/>
+        </w:rPr>
+        <w:t>it</w:t>
+      </w:r>
+      <w:proofErr w:type="spellEnd"/>
+      <w:r>
+        <w:rPr>
+          <w:lang w:val="bg-BG"/>
+        </w:rPr>
+        <w:t xml:space="preserve"> </w:t>
+      </w:r>
+      <w:proofErr w:type="spellStart"/>
+      <w:r>
+        <w:rPr>
+          <w:lang w:val="bg-BG"/>
+        </w:rPr>
+        <w:t>is</w:t>
+      </w:r>
+      <w:proofErr w:type="spellEnd"/>
       <w:r>
         <w:rPr>
           <w:lang w:val="en-US"/>
@@ -1172,7 +1252,35 @@
         <w:rPr>
           <w:lang w:val="en-US"/>
         </w:rPr>
-        <w:t>A value object has very specific characteristics. It is an item that is used to quantify, measure, or characterize a certain topic. Because the property values define it, it ought to be immutable.  Value objects may have methods and behavior, but they should never have side effects. Vaughn Vernon says in his book Implementing Domain-Driven Design that value objects should be used instead of entities whenever possible. Even if a domain concept has to be modeled as an entity, the entity should be designed so that it is more likely to hold values than to hold other entities. Value objects are a really good place to put methods and logic because reasoning can be done without side effects, especially with the complications that identity brings along—all those things that make logic tricky.</w:t>
+        <w:t xml:space="preserve">A value object has very specific characteristics. It is an item that is used to quantify, measure, or characterize a certain topic. Because the property values define it, it ought to be immutable.  Value objects may have methods and behavior, but they should never have side effects. Vaughn Vernon says in his book Implementing Domain-Driven Design that value objects should be used instead of entities whenever possible. Even if a domain concept </w:t>
+      </w:r>
+      <w:proofErr w:type="gramStart"/>
+      <w:r>
+        <w:rPr>
+          <w:lang w:val="en-US"/>
+        </w:rPr>
+        <w:t>has to</w:t>
+      </w:r>
+      <w:proofErr w:type="gramEnd"/>
+      <w:r>
+        <w:rPr>
+          <w:lang w:val="en-US"/>
+        </w:rPr>
+        <w:t xml:space="preserve"> be modeled as an entity, the entity should be designed so that it is more likely to hold values than to hold other entities. Value objects are a </w:t>
+      </w:r>
+      <w:proofErr w:type="gramStart"/>
+      <w:r>
+        <w:rPr>
+          <w:lang w:val="en-US"/>
+        </w:rPr>
+        <w:t>really good</w:t>
+      </w:r>
+      <w:proofErr w:type="gramEnd"/>
+      <w:r>
+        <w:rPr>
+          <w:lang w:val="en-US"/>
+        </w:rPr>
+        <w:t xml:space="preserve"> place to put methods and logic because reasoning can be done without side effects, especially with the complications that identity brings along—all those things that make logic tricky.</w:t>
       </w:r>
     </w:p>
     <w:p>
@@ -1222,7 +1330,21 @@
         <w:rPr>
           <w:lang w:val="en-US"/>
         </w:rPr>
-        <w:t>A repository is a set of all the objects of a certain type that can be queried like a collection, but with more options. Repositories provide a common abstraction for all of our persistence concerns. This makes it easy for clients to get model objects and manage their lifecycle. The public interface of a repository very clearly communicates the design decisions. Only certain objects should be accessed directly, so repositories provide and control this access. An important benefit is that repositories make the code easier to test. They reduce tight coupling with external resources like databases, which would normally make unit testing difficult. When the code for accessing data is wrapped up in one or more well-known classes, it is easier and safer to use.</w:t>
+        <w:t xml:space="preserve">A repository is a set of all the objects of a certain type that can be queried like a collection, but with more options. Repositories provide a common abstraction for </w:t>
+      </w:r>
+      <w:proofErr w:type="gramStart"/>
+      <w:r>
+        <w:rPr>
+          <w:lang w:val="en-US"/>
+        </w:rPr>
+        <w:t>all of</w:t>
+      </w:r>
+      <w:proofErr w:type="gramEnd"/>
+      <w:r>
+        <w:rPr>
+          <w:lang w:val="en-US"/>
+        </w:rPr>
+        <w:t xml:space="preserve"> our persistence concerns. This makes it easy for clients to get model objects and manage their lifecycle. The public interface of a repository very clearly communicates the design decisions. Only certain objects should be accessed directly, so repositories provide and control this access. An important benefit is that repositories make the code easier to test. They reduce tight coupling with external resources like databases, which would normally make unit testing difficult. When the code for accessing data is wrapped up in one or more well-known classes, it is easier and safer to use.</w:t>
       </w:r>
     </w:p>
     <w:p>
@@ -1249,7 +1371,21 @@
         <w:rPr>
           <w:lang w:val="en-US"/>
         </w:rPr>
-        <w:t>Domain events are a critical part of a bounded context. They give a way to talk about important things that happen or change in the system. Then, loosely connected parts of the domain can respond to these events. In this way, the objects that are raising the events don't need to worry about the behavior that needs to occur when the event happens. And likewise, the event handling objects don't need to know where the event came from. Domain events are encapsulated as objects. Vaughn Vernon describes domain events, saying they should be used to capture an occurrence of something that happened in the domain. They should be part of our ubiquitous language. Events are helpful because they signal that a certain thing has happened, so other parts of the system can „listen“ and take action accordingly. A domain event is essentially a message, a record of something that happened in the past.</w:t>
+        <w:t>Domain events are a critical part of a bounded context. They give a way to talk about important things that happen or change in the system. Then, loosely connected parts of the domain can respond to these events. In this way, the objects that are raising the events don't need to worry about the behavior that needs to occur when the event happens. And likewise, the event handling objects don't need to know where the event came from. Domain events are encapsulated as objects. Vaughn Vernon describes domain events, saying they should be used to capture an occurrence of something that happened in the domain. They should be part of our ubiquitous language. Events are helpful because they signal that a certain thing has happened, so other parts of the system can „</w:t>
+      </w:r>
+      <w:proofErr w:type="gramStart"/>
+      <w:r>
+        <w:rPr>
+          <w:lang w:val="en-US"/>
+        </w:rPr>
+        <w:t>listen“ and</w:t>
+      </w:r>
+      <w:proofErr w:type="gramEnd"/>
+      <w:r>
+        <w:rPr>
+          <w:lang w:val="en-US"/>
+        </w:rPr>
+        <w:t xml:space="preserve"> take action accordingly. A domain event is essentially a message, a record of something that happened in the past.</w:t>
       </w:r>
     </w:p>
     <w:p>
@@ -1765,7 +1901,21 @@
         <w:rPr>
           <w:lang w:val="en-US"/>
         </w:rPr>
-        <w:t>It is similar to the inappropriate intimacy code smell</w:t>
+        <w:t xml:space="preserve">It is </w:t>
+      </w:r>
+      <w:proofErr w:type="gramStart"/>
+      <w:r>
+        <w:rPr>
+          <w:lang w:val="en-US"/>
+        </w:rPr>
+        <w:t>similar to</w:t>
+      </w:r>
+      <w:proofErr w:type="gramEnd"/>
+      <w:r>
+        <w:rPr>
+          <w:lang w:val="en-US"/>
+        </w:rPr>
+        <w:t xml:space="preserve"> the inappropriate intimacy code smell</w:t>
       </w:r>
       <w:r>
         <w:rPr>
@@ -2044,7 +2194,21 @@
         <w:rPr>
           <w:lang w:val="en-US"/>
         </w:rPr>
-        <w:t>The application layer defines the functions of the software and directs the expressive domain objects to solve problems. This layer is in charge of tasks that are important to the business or are needed to work with the application layers of other systems.</w:t>
+        <w:t xml:space="preserve">The application layer defines the functions of the software and directs the expressive domain objects to solve problems. This layer </w:t>
+      </w:r>
+      <w:proofErr w:type="gramStart"/>
+      <w:r>
+        <w:rPr>
+          <w:lang w:val="en-US"/>
+        </w:rPr>
+        <w:t>is in charge of</w:t>
+      </w:r>
+      <w:proofErr w:type="gramEnd"/>
+      <w:r>
+        <w:rPr>
+          <w:lang w:val="en-US"/>
+        </w:rPr>
+        <w:t xml:space="preserve"> tasks that are important to the business or are needed to work with the application layers of other systems.</w:t>
       </w:r>
       <w:r>
         <w:rPr>
@@ -2345,7 +2509,15 @@
         <w:pStyle w:val="NormalWeb"/>
       </w:pPr>
       <w:r>
-        <w:t>There are several core principles in software development; two of them are YAGNI and KISS. YAGNI stands for "you are not going to need it" and basically means the implementation should include only the functionality needed in this particular moment.</w:t>
+        <w:t xml:space="preserve">There are several core principles in software development; two of them are YAGNI and KISS. YAGNI stands for "you are not going to need it" and basically means the implementation should include only the functionality needed in this </w:t>
+      </w:r>
+      <w:proofErr w:type="gramStart"/>
+      <w:r>
+        <w:t>particular moment</w:t>
+      </w:r>
+      <w:proofErr w:type="gramEnd"/>
+      <w:r>
+        <w:t>.</w:t>
       </w:r>
       <w:r>
         <w:t xml:space="preserve"> </w:t>
@@ -2380,13 +2552,31 @@
         <w:t xml:space="preserve"> (</w:t>
       </w:r>
       <w:r>
-        <w:t>Grady Booch</w:t>
-      </w:r>
+        <w:t xml:space="preserve">Grady </w:t>
+      </w:r>
+      <w:proofErr w:type="spellStart"/>
+      <w:r>
+        <w:t>Booch</w:t>
+      </w:r>
+      <w:proofErr w:type="spellEnd"/>
       <w:r>
         <w:t xml:space="preserve"> at all, 2007)</w:t>
       </w:r>
       <w:r>
         <w:t>.</w:t>
+      </w:r>
+    </w:p>
+    <w:p>
+      <w:pPr>
+        <w:rPr>
+          <w:rFonts w:ascii="Times New Roman" w:eastAsia="Times New Roman" w:hAnsi="Times New Roman" w:cs="Times New Roman"/>
+          <w:sz w:val="24"/>
+          <w:szCs w:val="24"/>
+          <w:lang w:val="en-US"/>
+        </w:rPr>
+      </w:pPr>
+      <w:r>
+        <w:br w:type="page"/>
       </w:r>
     </w:p>
     <w:p>
@@ -2397,6 +2587,29 @@
           <w:numId w:val="8"/>
         </w:numPr>
         <w:rPr>
+          <w:rFonts w:eastAsia="Times New Roman"/>
+        </w:rPr>
+      </w:pPr>
+      <w:r>
+        <w:rPr>
+          <w:rFonts w:eastAsia="Times New Roman"/>
+        </w:rPr>
+        <w:lastRenderedPageBreak/>
+        <w:t>Clean Architecture</w:t>
+      </w:r>
+    </w:p>
+    <w:p/>
+    <w:p/>
+    <w:p/>
+    <w:p/>
+    <w:p>
+      <w:pPr>
+        <w:pStyle w:val="Heading3"/>
+        <w:numPr>
+          <w:ilvl w:val="0"/>
+          <w:numId w:val="8"/>
+        </w:numPr>
+        <w:rPr>
           <w:lang w:val="en-US"/>
         </w:rPr>
       </w:pPr>
@@ -2429,14 +2642,7 @@
         <w:rPr>
           <w:lang w:val="en-US"/>
         </w:rPr>
-        <w:t xml:space="preserve">They introduce constraints, which provide benefits such as higher quality over time, especially in commands and other code that modifies system state. However, those constraints add complexity with fewer </w:t>
-      </w:r>
-      <w:r>
-        <w:rPr>
-          <w:lang w:val="en-US"/>
-        </w:rPr>
-        <w:lastRenderedPageBreak/>
-        <w:t>benefits for reading and querying data</w:t>
+        <w:t>They introduce constraints, which provide benefits such as higher quality over time, especially in commands and other code that modifies system state. However, those constraints add complexity with fewer benefits for reading and querying data</w:t>
       </w:r>
       <w:r>
         <w:rPr>
@@ -2472,7 +2678,21 @@
         <w:rPr>
           <w:lang w:val="en-US"/>
         </w:rPr>
-        <w:t>Example: The aggregate pattern treats many domain objects as a single unit as a result of their relationship in the domain.</w:t>
+        <w:t xml:space="preserve">Example: The aggregate pattern treats many domain objects as a single unit </w:t>
+      </w:r>
+      <w:proofErr w:type="gramStart"/>
+      <w:r>
+        <w:rPr>
+          <w:lang w:val="en-US"/>
+        </w:rPr>
+        <w:t>as a result of</w:t>
+      </w:r>
+      <w:proofErr w:type="gramEnd"/>
+      <w:r>
+        <w:rPr>
+          <w:lang w:val="en-US"/>
+        </w:rPr>
+        <w:t xml:space="preserve"> their relationship in the domain.</w:t>
       </w:r>
       <w:r>
         <w:rPr>
@@ -2806,8 +3026,20 @@
           <w:szCs w:val="18"/>
           <w:lang w:val="en-US"/>
         </w:rPr>
-        <w:t>Published December 5th 2018 by Refactoring.Guru</w:t>
-      </w:r>
+        <w:t xml:space="preserve">Published December 5th 2018 by </w:t>
+      </w:r>
+      <w:proofErr w:type="spellStart"/>
+      <w:r>
+        <w:rPr>
+          <w:rFonts w:ascii="Lato" w:eastAsia="Times New Roman" w:hAnsi="Lato" w:cs="Times New Roman"/>
+          <w:color w:val="333333"/>
+          <w:sz w:val="18"/>
+          <w:szCs w:val="18"/>
+          <w:lang w:val="en-US"/>
+        </w:rPr>
+        <w:t>Refactoring.Guru</w:t>
+      </w:r>
+      <w:proofErr w:type="spellEnd"/>
     </w:p>
     <w:p>
       <w:pPr>
@@ -2854,6 +3086,7 @@
           <w:lang w:val="en-US"/>
         </w:rPr>
       </w:pPr>
+      <w:proofErr w:type="gramStart"/>
       <w:r>
         <w:rPr>
           <w:rFonts w:ascii="Lato" w:eastAsia="Times New Roman" w:hAnsi="Lato" w:cs="Times New Roman"/>
@@ -2862,8 +3095,9 @@
           <w:szCs w:val="18"/>
           <w:lang w:val="en-US"/>
         </w:rPr>
-        <w:t xml:space="preserve">A[8] </w:t>
-      </w:r>
+        <w:t>A[</w:t>
+      </w:r>
+      <w:proofErr w:type="gramEnd"/>
       <w:r>
         <w:rPr>
           <w:rFonts w:ascii="Lato" w:eastAsia="Times New Roman" w:hAnsi="Lato" w:cs="Times New Roman"/>
@@ -2872,12 +3106,9 @@
           <w:szCs w:val="18"/>
           <w:lang w:val="en-US"/>
         </w:rPr>
-        <w:t>Mukherjee, Momin. (2016). Object-Oriented Analysis and Design. International Journal of Advanced Engineering and Management. 1. 18-24. 10.24999/IJOAEM/01010003.</w:t>
-      </w:r>
-    </w:p>
-    <w:p>
-      <w:pPr>
-        <w:shd w:val="clear" w:color="auto" w:fill="FFFFFF"/>
+        <w:t xml:space="preserve">8] </w:t>
+      </w:r>
+      <w:r>
         <w:rPr>
           <w:rFonts w:ascii="Lato" w:eastAsia="Times New Roman" w:hAnsi="Lato" w:cs="Times New Roman"/>
           <w:color w:val="333333"/>
@@ -2885,8 +3116,12 @@
           <w:szCs w:val="18"/>
           <w:lang w:val="en-US"/>
         </w:rPr>
-      </w:pPr>
-      <w:r>
+        <w:t>Mukherjee, Momin. (2016). Object-Oriented Analysis and Design. International Journal of Advanced Engineering and Management. 1. 18-24. 10.24999/IJOAEM/01010003.</w:t>
+      </w:r>
+    </w:p>
+    <w:p>
+      <w:pPr>
+        <w:shd w:val="clear" w:color="auto" w:fill="FFFFFF"/>
         <w:rPr>
           <w:rFonts w:ascii="Lato" w:eastAsia="Times New Roman" w:hAnsi="Lato" w:cs="Times New Roman"/>
           <w:color w:val="333333"/>
@@ -2894,8 +3129,7 @@
           <w:szCs w:val="18"/>
           <w:lang w:val="en-US"/>
         </w:rPr>
-        <w:t xml:space="preserve">[9] </w:t>
-      </w:r>
+      </w:pPr>
       <w:r>
         <w:rPr>
           <w:rFonts w:ascii="Lato" w:eastAsia="Times New Roman" w:hAnsi="Lato" w:cs="Times New Roman"/>
@@ -2904,7 +3138,7 @@
           <w:szCs w:val="18"/>
           <w:lang w:val="en-US"/>
         </w:rPr>
-        <w:t xml:space="preserve">Object-Oriented Analysis and Design with Applications by Grady Booch (Author), Robert A. Maksimchuk (Author), Michael W. Engle  (Author), Bobbi J. Young </w:t>
+        <w:t xml:space="preserve">[9] </w:t>
       </w:r>
       <w:r>
         <w:rPr>
@@ -2914,8 +3148,9 @@
           <w:szCs w:val="18"/>
           <w:lang w:val="en-US"/>
         </w:rPr>
-        <w:t xml:space="preserve">/ </w:t>
-      </w:r>
+        <w:t xml:space="preserve">Object-Oriented Analysis and Design with Applications by Grady </w:t>
+      </w:r>
+      <w:proofErr w:type="spellStart"/>
       <w:r>
         <w:rPr>
           <w:rFonts w:ascii="Lato" w:eastAsia="Times New Roman" w:hAnsi="Lato" w:cs="Times New Roman"/>
@@ -2924,8 +3159,9 @@
           <w:szCs w:val="18"/>
           <w:lang w:val="en-US"/>
         </w:rPr>
-        <w:t>Publisher</w:t>
-      </w:r>
+        <w:t>Booch</w:t>
+      </w:r>
+      <w:proofErr w:type="spellEnd"/>
       <w:r>
         <w:rPr>
           <w:rFonts w:ascii="Lato" w:eastAsia="Times New Roman" w:hAnsi="Lato" w:cs="Times New Roman"/>
@@ -2934,8 +3170,9 @@
           <w:szCs w:val="18"/>
           <w:lang w:val="en-US"/>
         </w:rPr>
-        <w:t xml:space="preserve"> </w:t>
-      </w:r>
+        <w:t xml:space="preserve"> (Author), Robert A. </w:t>
+      </w:r>
+      <w:proofErr w:type="spellStart"/>
       <w:r>
         <w:rPr>
           <w:rFonts w:ascii="Lato" w:eastAsia="Times New Roman" w:hAnsi="Lato" w:cs="Times New Roman"/>
@@ -2944,12 +3181,10 @@
           <w:szCs w:val="18"/>
           <w:lang w:val="en-US"/>
         </w:rPr>
-        <w:t>Addison-Wesley Professional</w:t>
-      </w:r>
-    </w:p>
-    <w:p>
-      <w:pPr>
-        <w:shd w:val="clear" w:color="auto" w:fill="FFFFFF"/>
+        <w:t>Maksimchuk</w:t>
+      </w:r>
+      <w:proofErr w:type="spellEnd"/>
+      <w:r>
         <w:rPr>
           <w:rFonts w:ascii="Lato" w:eastAsia="Times New Roman" w:hAnsi="Lato" w:cs="Times New Roman"/>
           <w:color w:val="333333"/>
@@ -2957,7 +3192,9 @@
           <w:szCs w:val="18"/>
           <w:lang w:val="en-US"/>
         </w:rPr>
-      </w:pPr>
+        <w:t xml:space="preserve"> (Author), Michael W. </w:t>
+      </w:r>
+      <w:proofErr w:type="gramStart"/>
       <w:r>
         <w:rPr>
           <w:rFonts w:ascii="Lato" w:eastAsia="Times New Roman" w:hAnsi="Lato" w:cs="Times New Roman"/>
@@ -2966,8 +3203,9 @@
           <w:szCs w:val="18"/>
           <w:lang w:val="en-US"/>
         </w:rPr>
-        <w:t xml:space="preserve">[10] </w:t>
-      </w:r>
+        <w:t>Engle  (</w:t>
+      </w:r>
+      <w:proofErr w:type="gramEnd"/>
       <w:r>
         <w:rPr>
           <w:rFonts w:ascii="Lato" w:eastAsia="Times New Roman" w:hAnsi="Lato" w:cs="Times New Roman"/>
@@ -2976,7 +3214,101 @@
           <w:szCs w:val="18"/>
           <w:lang w:val="en-US"/>
         </w:rPr>
-        <w:t>Martin, Robert C.. Clean Architecture: A Craftsman's Guide to Software Structure and Design. Boston, MA: Prentice Hall, 2017.</w:t>
+        <w:t xml:space="preserve">Author), Bobbi J. Young </w:t>
+      </w:r>
+      <w:r>
+        <w:rPr>
+          <w:rFonts w:ascii="Lato" w:eastAsia="Times New Roman" w:hAnsi="Lato" w:cs="Times New Roman"/>
+          <w:color w:val="333333"/>
+          <w:sz w:val="18"/>
+          <w:szCs w:val="18"/>
+          <w:lang w:val="en-US"/>
+        </w:rPr>
+        <w:t xml:space="preserve">/ </w:t>
+      </w:r>
+      <w:r>
+        <w:rPr>
+          <w:rFonts w:ascii="Lato" w:eastAsia="Times New Roman" w:hAnsi="Lato" w:cs="Times New Roman"/>
+          <w:color w:val="333333"/>
+          <w:sz w:val="18"/>
+          <w:szCs w:val="18"/>
+          <w:lang w:val="en-US"/>
+        </w:rPr>
+        <w:t>Publisher</w:t>
+      </w:r>
+      <w:r>
+        <w:rPr>
+          <w:rFonts w:ascii="Lato" w:eastAsia="Times New Roman" w:hAnsi="Lato" w:cs="Times New Roman"/>
+          <w:color w:val="333333"/>
+          <w:sz w:val="18"/>
+          <w:szCs w:val="18"/>
+          <w:lang w:val="en-US"/>
+        </w:rPr>
+        <w:t xml:space="preserve"> </w:t>
+      </w:r>
+      <w:r>
+        <w:rPr>
+          <w:rFonts w:ascii="Lato" w:eastAsia="Times New Roman" w:hAnsi="Lato" w:cs="Times New Roman"/>
+          <w:color w:val="333333"/>
+          <w:sz w:val="18"/>
+          <w:szCs w:val="18"/>
+          <w:lang w:val="en-US"/>
+        </w:rPr>
+        <w:t>Addison-Wesley Professional</w:t>
+      </w:r>
+    </w:p>
+    <w:p>
+      <w:pPr>
+        <w:shd w:val="clear" w:color="auto" w:fill="FFFFFF"/>
+        <w:rPr>
+          <w:rFonts w:ascii="Lato" w:eastAsia="Times New Roman" w:hAnsi="Lato" w:cs="Times New Roman"/>
+          <w:color w:val="333333"/>
+          <w:sz w:val="18"/>
+          <w:szCs w:val="18"/>
+          <w:lang w:val="en-US"/>
+        </w:rPr>
+      </w:pPr>
+      <w:r>
+        <w:rPr>
+          <w:rFonts w:ascii="Lato" w:eastAsia="Times New Roman" w:hAnsi="Lato" w:cs="Times New Roman"/>
+          <w:color w:val="333333"/>
+          <w:sz w:val="18"/>
+          <w:szCs w:val="18"/>
+          <w:lang w:val="en-US"/>
+        </w:rPr>
+        <w:t xml:space="preserve">[10] </w:t>
+      </w:r>
+      <w:r>
+        <w:rPr>
+          <w:rFonts w:ascii="Lato" w:eastAsia="Times New Roman" w:hAnsi="Lato" w:cs="Times New Roman"/>
+          <w:color w:val="333333"/>
+          <w:sz w:val="18"/>
+          <w:szCs w:val="18"/>
+          <w:lang w:val="en-US"/>
+        </w:rPr>
+        <w:t xml:space="preserve">Martin, Robert </w:t>
+      </w:r>
+      <w:proofErr w:type="gramStart"/>
+      <w:r>
+        <w:rPr>
+          <w:rFonts w:ascii="Lato" w:eastAsia="Times New Roman" w:hAnsi="Lato" w:cs="Times New Roman"/>
+          <w:color w:val="333333"/>
+          <w:sz w:val="18"/>
+          <w:szCs w:val="18"/>
+          <w:lang w:val="en-US"/>
+        </w:rPr>
+        <w:t>C..</w:t>
+      </w:r>
+      <w:proofErr w:type="gramEnd"/>
+      <w:r>
+        <w:rPr>
+          <w:rFonts w:ascii="Lato" w:eastAsia="Times New Roman" w:hAnsi="Lato" w:cs="Times New Roman"/>
+          <w:color w:val="333333"/>
+          <w:sz w:val="18"/>
+          <w:szCs w:val="18"/>
+          <w:lang w:val="en-US"/>
+        </w:rPr>
+        <w:t xml:space="preserve"> Clean Architecture: A Craftsman's Guide to Software Structure and Design. Boston, MA: Prentice Hall, 2017.</w:t>
       </w:r>
     </w:p>
     <w:p>

</xml_diff>

<commit_message>
Patterns of Enterprise Application Architecture
</commit_message>
<xml_diff>
--- a/article/article_draft.docx
+++ b/article/article_draft.docx
@@ -254,11 +254,19 @@
         <w:t xml:space="preserve"> (</w:t>
       </w:r>
       <w:bookmarkStart w:id="3" w:name="_Hlk123030205"/>
-      <w:r>
-        <w:rPr>
-          <w:lang w:val="en-US"/>
-        </w:rPr>
-        <w:t>Hippchen, B</w:t>
+      <w:proofErr w:type="spellStart"/>
+      <w:r>
+        <w:rPr>
+          <w:lang w:val="en-US"/>
+        </w:rPr>
+        <w:t>Hippchen</w:t>
+      </w:r>
+      <w:proofErr w:type="spellEnd"/>
+      <w:r>
+        <w:rPr>
+          <w:lang w:val="en-US"/>
+        </w:rPr>
+        <w:t>, B</w:t>
       </w:r>
       <w:r>
         <w:rPr>
@@ -325,7 +333,6 @@
         <w:rPr>
           <w:lang w:val="en-US"/>
         </w:rPr>
-        <w:lastRenderedPageBreak/>
         <w:t xml:space="preserve">II. </w:t>
       </w:r>
       <w:r>
@@ -459,7 +466,21 @@
         <w:rPr>
           <w:lang w:val="en-US"/>
         </w:rPr>
-        <w:t>Barry Luijbregts, Microsoft Azure</w:t>
+        <w:t xml:space="preserve">Barry </w:t>
+      </w:r>
+      <w:proofErr w:type="spellStart"/>
+      <w:r>
+        <w:rPr>
+          <w:lang w:val="en-US"/>
+        </w:rPr>
+        <w:t>Luijbregts</w:t>
+      </w:r>
+      <w:proofErr w:type="spellEnd"/>
+      <w:r>
+        <w:rPr>
+          <w:lang w:val="en-US"/>
+        </w:rPr>
+        <w:t>, Microsoft Azure</w:t>
       </w:r>
       <w:r>
         <w:rPr>
@@ -1202,11 +1223,7 @@
         <w:t>Even scaling is handled by these functions. They transparently spawn additional functions to handle heavy loads, and they disappear after the code has completed executing.</w:t>
       </w:r>
       <w:r>
-        <w:t xml:space="preserve"> Because of this, </w:t>
-      </w:r>
-      <w:r>
-        <w:lastRenderedPageBreak/>
-        <w:t>companies only pay for the code that is executed, not for a service that runs all the time, waiting to be triggered</w:t>
+        <w:t xml:space="preserve"> Because of this, companies only pay for the code that is executed, not for a service that runs all the time, waiting to be triggered</w:t>
       </w:r>
       <w:r>
         <w:t xml:space="preserve"> (Kumar &amp; Agnihotri, 2021)</w:t>
@@ -1422,10 +1439,7 @@
         <w:t xml:space="preserve">, </w:t>
       </w:r>
       <w:r>
-        <w:t>Amazon EC2</w:t>
-      </w:r>
-      <w:r>
-        <w:t xml:space="preserve"> </w:t>
+        <w:t xml:space="preserve">Amazon EC2 </w:t>
       </w:r>
       <w:r>
         <w:t xml:space="preserve">&amp; </w:t>
@@ -1474,62 +1488,30 @@
         <w:rPr>
           <w:lang w:val="en-US"/>
         </w:rPr>
-        <w:lastRenderedPageBreak/>
         <w:t>Domain-Driven Design</w:t>
       </w:r>
       <w:bookmarkEnd w:id="6"/>
     </w:p>
     <w:p>
       <w:r>
-        <w:t xml:space="preserve">Every </w:t>
-      </w:r>
-      <w:r>
-        <w:t>web service</w:t>
-      </w:r>
-      <w:r>
-        <w:rPr>
-          <w:lang w:val="bg-BG"/>
-        </w:rPr>
-        <w:t xml:space="preserve">, </w:t>
-      </w:r>
-      <w:r>
-        <w:rPr>
-          <w:lang w:val="bg-BG"/>
-        </w:rPr>
-        <w:t>no matter if it is</w:t>
-      </w:r>
-      <w:r>
-        <w:rPr>
-          <w:lang w:val="en-US"/>
-        </w:rPr>
-        <w:t xml:space="preserve"> a</w:t>
-      </w:r>
-      <w:r>
-        <w:rPr>
-          <w:lang w:val="en-US"/>
-        </w:rPr>
-        <w:t xml:space="preserve"> </w:t>
-      </w:r>
-      <w:r>
-        <w:rPr>
-          <w:lang w:val="en-US"/>
-        </w:rPr>
-        <w:t>monolith or microservices</w:t>
-      </w:r>
-      <w:r>
-        <w:rPr>
-          <w:lang w:val="en-US"/>
-        </w:rPr>
-        <w:t>,</w:t>
-      </w:r>
-      <w:r>
-        <w:t xml:space="preserve"> has a set of characteristics, the most important of which are the amounts of data handled, performance requirements, business logic, and technical complexity. The techniques DDD proposes are useful for projects that have a lot of complex business rules. DDD won't help work with large amounts of data, get great performance, or write code for hardware systems. The only purpose DDD concepts serve is to tackle business logic complexity.</w:t>
-      </w:r>
-      <w:r>
-        <w:t xml:space="preserve"> </w:t>
-      </w:r>
-      <w:r>
-        <w:t>The traditional approach, as discussed by T. Erl in his book “SOA Principles of Service Design”, suggests a technical and functional separation of services.</w:t>
+        <w:t>Whether a web service is a monolith or a microservice, it possesses a set of characteristics, the most important of which are the amount of data handled, performance requirements, business logic, and technical complexity. The techniques proposed by DDD are beneficial for projects with many complicated business rules.</w:t>
+      </w:r>
+      <w:r>
+        <w:t xml:space="preserve"> </w:t>
+      </w:r>
+      <w:r>
+        <w:t>The sole goal of DDD ideas is to address the complexity of business logic.</w:t>
+      </w:r>
+    </w:p>
+    <w:p>
+      <w:r>
+        <w:t>The classic approach, as described by T. Erl in his book "SOA Principles of Service Design"</w:t>
+      </w:r>
+      <w:r>
+        <w:t xml:space="preserve"> </w:t>
+      </w:r>
+      <w:r>
+        <w:t>(2023) incorporates the separation of services based on of their technical and functional characteristics.</w:t>
       </w:r>
       <w:r>
         <w:t xml:space="preserve"> </w:t>
@@ -1612,97 +1594,64 @@
       </w:r>
     </w:p>
     <w:p>
-      <w:r>
-        <w:t>Domain-driven design (DDD) says that use cases should be modeled based on how the business actually works. In the context of building applications, DDD talks about problems as "domains"</w:t>
-      </w:r>
-      <w:r>
-        <w:t xml:space="preserve"> (</w:t>
-      </w:r>
-      <w:r>
-        <w:t>César de la Torre,</w:t>
-      </w:r>
-      <w:r>
-        <w:t xml:space="preserve"> 202</w:t>
-      </w:r>
-      <w:r>
-        <w:t>2</w:t>
-      </w:r>
-      <w:r>
-        <w:t xml:space="preserve">). </w:t>
-      </w:r>
-      <w:r>
-        <w:t>It calls separate problem areas "bounded contexts" and stresses the need to talk about these problems in the same way. </w:t>
-      </w:r>
-    </w:p>
-    <w:p>
-      <w:r>
-        <w:t>DDD suggests many technical ideas and patterns to help with the internal implementation. These include domain entities with rich models (no "anemic" domain models), value objects, aggregates, and aggregate root (or root entity) rules.</w:t>
-      </w:r>
-      <w:r>
-        <w:t xml:space="preserve"> Some people see these technical rules and patterns as hard to learn obstacles that make it hard to use DDD approaches. </w:t>
-      </w:r>
-      <w:r>
-        <w:t>But the important part is not the patterns themselves, but organizing the code so it is aligned with the business problems</w:t>
-      </w:r>
-      <w:r>
-        <w:t xml:space="preserve"> (</w:t>
-      </w:r>
-      <w:r>
-        <w:t>Bill Wagner,</w:t>
-      </w:r>
-      <w:r>
-        <w:t xml:space="preserve"> 2022)</w:t>
-      </w:r>
-      <w:r>
-        <w:t>.</w:t>
-      </w:r>
-    </w:p>
-    <w:p>
-      <w:pPr>
-        <w:rPr>
-          <w:lang w:val="en-US"/>
-        </w:rPr>
-      </w:pPr>
-      <w:r>
-        <w:rPr>
-          <w:lang w:val="en-US"/>
-        </w:rPr>
-        <w:t>In the book Patterns of Enterprise Application Architecture, Martin</w:t>
-      </w:r>
-      <w:r>
-        <w:rPr>
-          <w:lang w:val="en-US"/>
-        </w:rPr>
-        <w:t xml:space="preserve"> </w:t>
-      </w:r>
-      <w:r>
-        <w:rPr>
-          <w:rStyle w:val="inline"/>
-          <w:color w:val="05103E"/>
-          <w:bdr w:val="single" w:sz="2" w:space="0" w:color="ECEDEE" w:frame="1"/>
-        </w:rPr>
-        <w:t>Fowler</w:t>
-      </w:r>
-      <w:r>
-        <w:rPr>
-          <w:color w:val="05103E"/>
-          <w:shd w:val="clear" w:color="auto" w:fill="FFFFFF"/>
-        </w:rPr>
-        <w:t xml:space="preserve"> </w:t>
-      </w:r>
-      <w:r>
-        <w:rPr>
-          <w:rStyle w:val="inline"/>
-          <w:color w:val="05103E"/>
-          <w:bdr w:val="single" w:sz="2" w:space="0" w:color="ECEDEE" w:frame="1"/>
-        </w:rPr>
-        <w:t>(2012)</w:t>
-      </w:r>
-      <w:r>
-        <w:rPr>
-          <w:lang w:val="en-US"/>
-        </w:rPr>
-        <w:t xml:space="preserve"> displays a diagram that has complexity on the X axis and time and costs on the Y axis. The curve shows that at some point beyond a certain level of complexity following data-centric design patterns, even a small increase in complexity results in a significant peak in costs.</w:t>
+      <w:pPr>
+        <w:rPr>
+          <w:lang w:val="en-US"/>
+        </w:rPr>
+      </w:pPr>
+      <w:r>
+        <w:rPr>
+          <w:lang w:val="en-US"/>
+        </w:rPr>
+        <w:t xml:space="preserve">In his book </w:t>
+      </w:r>
+      <w:r>
+        <w:rPr>
+          <w:lang w:val="en-US"/>
+        </w:rPr>
+        <w:t>“</w:t>
+      </w:r>
+      <w:r>
+        <w:rPr>
+          <w:lang w:val="en-US"/>
+        </w:rPr>
+        <w:t>Patterns of Enterprise Application Architecture</w:t>
+      </w:r>
+      <w:r>
+        <w:rPr>
+          <w:lang w:val="en-US"/>
+        </w:rPr>
+        <w:t>”</w:t>
+      </w:r>
+      <w:r>
+        <w:rPr>
+          <w:lang w:val="en-US"/>
+        </w:rPr>
+        <w:t>, Martin Fowler</w:t>
+      </w:r>
+      <w:r>
+        <w:rPr>
+          <w:lang w:val="en-US"/>
+        </w:rPr>
+        <w:t xml:space="preserve"> (2012b) </w:t>
+      </w:r>
+      <w:r>
+        <w:rPr>
+          <w:lang w:val="en-US"/>
+        </w:rPr>
+        <w:t>presents a diagram with time and cost on the Y axis and complexity on the X axis.</w:t>
+      </w:r>
+      <w:r>
+        <w:rPr>
+          <w:lang w:val="en-US"/>
+        </w:rPr>
+        <w:t xml:space="preserve"> </w:t>
+      </w:r>
+      <w:r>
+        <w:rPr>
+          <w:lang w:val="en-US"/>
+        </w:rPr>
+        <w:t>In accordance with data-centric design patterns, the curve indicates that beyond a certain level of complexity, even a small increase in complexity results in a significant cost peak.</w:t>
       </w:r>
     </w:p>
     <w:p>
@@ -1717,9 +1666,9 @@
         </w:rPr>
         <w:lastRenderedPageBreak/>
         <w:drawing>
-          <wp:inline distT="0" distB="0" distL="0" distR="0" wp14:anchorId="59C65194" wp14:editId="28348D42">
-            <wp:extent cx="5731510" cy="3208020"/>
-            <wp:effectExtent l="0" t="0" r="2540" b="0"/>
+          <wp:inline distT="0" distB="0" distL="0" distR="0" wp14:anchorId="1206B4A8" wp14:editId="54E1C8B8">
+            <wp:extent cx="5018679" cy="2809037"/>
+            <wp:effectExtent l="0" t="0" r="0" b="0"/>
             <wp:docPr id="8" name="Picture 8"/>
             <wp:cNvGraphicFramePr>
               <a:graphicFrameLocks xmlns:a="http://schemas.openxmlformats.org/drawingml/2006/main" noChangeAspect="1"/>
@@ -1740,7 +1689,7 @@
                   <pic:spPr>
                     <a:xfrm>
                       <a:off x="0" y="0"/>
-                      <a:ext cx="5731510" cy="3208020"/>
+                      <a:ext cx="5046060" cy="2824362"/>
                     </a:xfrm>
                     <a:prstGeom prst="rect">
                       <a:avLst/>
@@ -1760,23 +1709,83 @@
         </w:rPr>
       </w:pPr>
       <w:r>
-        <w:rPr>
-          <w:lang w:val="en-US"/>
-        </w:rPr>
-        <w:t>On the other hand, the time and cost of a project designed from a domain-centric perspective tended to grow linearly with complexity but had to deal with quite high startup costs.</w:t>
-      </w:r>
-    </w:p>
-    <w:p>
-      <w:pPr>
-        <w:rPr>
-          <w:lang w:val="en-US"/>
-        </w:rPr>
-      </w:pPr>
-      <w:r>
-        <w:rPr>
-          <w:lang w:val="en-US"/>
-        </w:rPr>
-        <w:t>In the end, DDD is exactly what its name implies: design that is based on the characteristics of the domain. </w:t>
+        <w:t>Adapted from Martin Fowler's book "Patterns of Enterprise Application Architecture" (2012b</w:t>
+      </w:r>
+      <w:r>
+        <w:rPr>
+          <w:rStyle w:val="css-1wigqnc"/>
+          <w:rFonts w:ascii="Open Sans" w:hAnsi="Open Sans" w:cs="Open Sans"/>
+          <w:color w:val="252525"/>
+          <w:shd w:val="clear" w:color="auto" w:fill="FFFFFF"/>
+        </w:rPr>
+        <w:t>)</w:t>
+      </w:r>
+    </w:p>
+    <w:p>
+      <w:r>
+        <w:rPr>
+          <w:lang w:val="en-US"/>
+        </w:rPr>
+        <w:t>On the other hand, the time and cost of a project designed from a domain-centric perspective tended to increase linearly with complexity, but the startup costs were quite high.</w:t>
+      </w:r>
+      <w:r>
+        <w:rPr>
+          <w:lang w:val="en-US"/>
+        </w:rPr>
+        <w:t xml:space="preserve"> </w:t>
+      </w:r>
+      <w:r>
+        <w:t>Domain-driven design (DDD) says that use cases should be modeled based on how the business actually works. In the context of building applications, DDD talks about problems as "domains"</w:t>
+      </w:r>
+      <w:r>
+        <w:t xml:space="preserve"> (</w:t>
+      </w:r>
+      <w:r>
+        <w:t>César de la Torre,</w:t>
+      </w:r>
+      <w:r>
+        <w:t xml:space="preserve"> 202</w:t>
+      </w:r>
+      <w:r>
+        <w:t>2</w:t>
+      </w:r>
+      <w:r>
+        <w:t xml:space="preserve">). </w:t>
+      </w:r>
+      <w:r>
+        <w:t>It calls separate problem areas "bounded contexts" and stresses the need to talk about these problems in the same way. </w:t>
+      </w:r>
+    </w:p>
+    <w:p>
+      <w:r>
+        <w:t>DDD suggests many technical ideas and patterns to help with the internal implementation. These include domain entities with rich models (no "anemic" domain models), value objects, aggregates, and aggregate root (or root entity) rules.</w:t>
+      </w:r>
+      <w:r>
+        <w:t xml:space="preserve"> </w:t>
+      </w:r>
+      <w:r>
+        <w:t>Some individuals view these technical rules and patterns as difficult-to-learn obstacles that make it challenging to employ DDD methodologies.</w:t>
+      </w:r>
+      <w:r>
+        <w:t xml:space="preserve"> </w:t>
+      </w:r>
+      <w:r>
+        <w:t>However, the most critical aspect is arranging the code so that it is matched with the business problems.</w:t>
+      </w:r>
+      <w:r>
+        <w:t xml:space="preserve"> </w:t>
+      </w:r>
+      <w:r>
+        <w:t>(</w:t>
+      </w:r>
+      <w:r>
+        <w:t>Bill Wagner,</w:t>
+      </w:r>
+      <w:r>
+        <w:t xml:space="preserve"> 2022)</w:t>
+      </w:r>
+      <w:r>
+        <w:t>.</w:t>
       </w:r>
     </w:p>
     <w:p>
@@ -1887,19 +1896,26 @@
         <w:rPr>
           <w:color w:val="252525"/>
         </w:rPr>
-        <w:t>Another important part of domain-driven design is the concept of bounded contexts. Often, an application grows so much that it becomes hard to maintain its code base as a whole. Code elements that make sense in one part of the system may seem completely irrelevant in another. In this case, the best solution would be to explicitly separate these parts from each other. That is where this concept helps. It allows for a clear definition of the boundaries of these parts, hence the name "bounded context."</w:t>
-      </w:r>
-    </w:p>
-    <w:p>
-      <w:pPr>
+        <w:t xml:space="preserve">Another important part of domain-driven design is the concept of bounded contexts. Often, an application grows so much that it becomes hard to maintain its code base as a whole. Code elements that make sense in one part of the system may seem completely irrelevant in another. In this case, the best solution would be to explicitly separate these parts from each other. That is where this </w:t>
+      </w:r>
+      <w:r>
         <w:rPr>
           <w:color w:val="252525"/>
         </w:rPr>
-      </w:pPr>
-      <w:r>
+        <w:lastRenderedPageBreak/>
+        <w:t>concept helps. It allows for a clear definition of the boundaries of these parts, hence the name "bounded context."</w:t>
+      </w:r>
+    </w:p>
+    <w:p>
+      <w:pPr>
         <w:rPr>
           <w:color w:val="252525"/>
         </w:rPr>
+      </w:pPr>
+      <w:r>
+        <w:rPr>
+          <w:color w:val="252525"/>
+        </w:rPr>
         <w:t>The third concept is the notion of "core domain." Domain-driven design states that the main part of any system is its business logic, and not all of it but the most intrinsic piece of it, that is, the problem the software is meant to solve.</w:t>
       </w:r>
       <w:r>
@@ -1923,178 +1939,174 @@
     </w:p>
     <w:p>
       <w:r>
+        <w:t>These three concepts</w:t>
+      </w:r>
+      <w:r>
+        <w:t xml:space="preserve">: </w:t>
+      </w:r>
+      <w:r>
+        <w:t xml:space="preserve">ubiquitous language, bounded context, and core domain— are the strategic elements </w:t>
+      </w:r>
+      <w:r>
+        <w:t xml:space="preserve">and </w:t>
+      </w:r>
+      <w:r>
+        <w:t>the most important parts of domain-driven designThe other notions, such as entities, value objects, and repositories, comprise the tactics of how a software project should be built.</w:t>
+      </w:r>
+      <w:r>
+        <w:t xml:space="preserve"> They are described in Table 2:</w:t>
+      </w:r>
+    </w:p>
+    <w:p>
+      <w:r>
+        <w:t>The author of the DDD has emphasized the importance of using design patterns to enrich the ubiquitous language since its inception.</w:t>
+      </w:r>
+    </w:p>
+    <w:p>
+      <w:r>
+        <w:t>subdomains and bounded contexts are different. A subdomain shows how the business or domain activity is broken up, while a bound context shows how the software and its development have been organized.  Quite often, these will match up perfectly, but not always.</w:t>
+      </w:r>
+    </w:p>
+    <w:p>
+      <w:pPr>
+        <w:pStyle w:val="Heading4"/>
+      </w:pPr>
+      <w:r>
+        <w:t>Entities</w:t>
+      </w:r>
+    </w:p>
+    <w:p>
+      <w:r>
+        <w:t>Even though a DDD app is driven by behavior, objects are still needed. DDD expresses two types of objects: those that are defined by an identity and those that are defined by their values.</w:t>
+      </w:r>
+    </w:p>
+    <w:p>
+      <w:r>
+        <w:t>An entity is something that can be tracked, located, retrieved, and stored by an identity key. Entities naturally accumulate a ton of functionality because they play such a crucial role in the system. Applying the single responsibility pattern to entities is indeed a nice idea. Anything that doesn't fit that description should be placed elsewhere.</w:t>
+      </w:r>
+    </w:p>
+    <w:p>
+      <w:r>
+        <w:t>Instead of being defined by their values, entities are things that were defined by a thread of continuity and identity.</w:t>
+      </w:r>
+    </w:p>
+    <w:p>
+      <w:pPr>
+        <w:pStyle w:val="Heading4"/>
+        <w:rPr>
+          <w:lang w:val="en-US"/>
+        </w:rPr>
+      </w:pPr>
+      <w:r>
+        <w:rPr>
+          <w:lang w:val="en-US"/>
+        </w:rPr>
+        <w:t>Value Objects</w:t>
+      </w:r>
+    </w:p>
+    <w:p>
+      <w:pPr>
+        <w:rPr>
+          <w:lang w:val="en-US"/>
+        </w:rPr>
+      </w:pPr>
+      <w:r>
+        <w:rPr>
+          <w:lang w:val="en-US"/>
+        </w:rPr>
+        <w:t xml:space="preserve">A value object has very specific characteristics. It is an item that is used to quantify, measure, or characterize a certain topic. Because the property values define it, it ought to be immutable.  Value objects may have methods and behavior, but they should never have side effects. Vaughn Vernon says in his book Implementing Domain-Driven Design that value objects should be used instead of entities whenever possible. Even if a domain concept </w:t>
+      </w:r>
+      <w:proofErr w:type="gramStart"/>
+      <w:r>
+        <w:rPr>
+          <w:lang w:val="en-US"/>
+        </w:rPr>
+        <w:t>has to</w:t>
+      </w:r>
+      <w:proofErr w:type="gramEnd"/>
+      <w:r>
+        <w:rPr>
+          <w:lang w:val="en-US"/>
+        </w:rPr>
+        <w:t xml:space="preserve"> be modeled as an entity, the entity should be designed so that it is more likely to hold values than to hold other entities. Value objects are a </w:t>
+      </w:r>
+      <w:proofErr w:type="gramStart"/>
+      <w:r>
+        <w:rPr>
+          <w:lang w:val="en-US"/>
+        </w:rPr>
+        <w:t>really good</w:t>
+      </w:r>
+      <w:proofErr w:type="gramEnd"/>
+      <w:r>
+        <w:rPr>
+          <w:lang w:val="en-US"/>
+        </w:rPr>
+        <w:t xml:space="preserve"> place to put methods and logic because reasoning can be done without side effects, especially with the complications that identity brings along—all those things that make logic tricky.</w:t>
+      </w:r>
+    </w:p>
+    <w:p>
+      <w:pPr>
+        <w:pStyle w:val="Heading4"/>
+        <w:rPr>
+          <w:lang w:val="en-US"/>
+        </w:rPr>
+      </w:pPr>
+      <w:r>
+        <w:rPr>
+          <w:lang w:val="en-US"/>
+        </w:rPr>
+        <w:t>Aggregates</w:t>
+      </w:r>
+    </w:p>
+    <w:p>
+      <w:r>
+        <w:t xml:space="preserve">Eric Evans writes in his book Domain-Driven Design that an aggregate is a group of related objects that are changed as a single unit. Aggregates consist of one or more entities and value objects that change together. Aggregates are treated as a unit for data changes. The entire aggregate's consistency needs to be considered before any changes are applied. Every aggregate must have an aggregate root, which is the parent object of all members of the aggregate. In some cases, the aggregate may have rules that make sure all of the objects' data is consistent.  Data changes in aggregate should adhere to ACID, which means they should be atomic, consistent, isolated, and long-lasting. It's also up to the aggregate root to keep its invariants, like the number and type of its </w:t>
+      </w:r>
+      <w:r>
         <w:lastRenderedPageBreak/>
-        <w:t>These three concepts</w:t>
-      </w:r>
-      <w:r>
-        <w:t xml:space="preserve">: </w:t>
-      </w:r>
-      <w:r>
-        <w:t xml:space="preserve">ubiquitous language, bounded context, and core domain— are the strategic elements </w:t>
-      </w:r>
-      <w:r>
-        <w:t xml:space="preserve">and </w:t>
-      </w:r>
-      <w:r>
-        <w:t>the most important parts of domain-driven designThe other notions, such as entities, value objects, and repositories, comprise the tactics of how a software project should be built.</w:t>
-      </w:r>
-      <w:r>
-        <w:t xml:space="preserve"> They are described in Table 2:</w:t>
-      </w:r>
-    </w:p>
-    <w:p>
-      <w:r>
-        <w:t>The author of the DDD has emphasized the importance of using design patterns to enrich the ubiquitous language since its inception.</w:t>
-      </w:r>
-    </w:p>
-    <w:p>
-      <w:r>
-        <w:t>subdomains and bounded contexts are different. A subdomain shows how the business or domain activity is broken up, while a bound context shows how the software and its development have been organized.  Quite often, these will match up perfectly, but not always.</w:t>
+        <w:t>parts, the same. An invariant is a condition that should always be true for the system to be in a consistent state.</w:t>
       </w:r>
     </w:p>
     <w:p>
       <w:pPr>
         <w:pStyle w:val="Heading4"/>
-      </w:pPr>
-      <w:r>
-        <w:t>Entities</w:t>
-      </w:r>
-    </w:p>
-    <w:p>
-      <w:r>
-        <w:t>Even though a DDD app is driven by behavior, objects are still needed. DDD expresses two types of objects: those that are defined by an identity and those that are defined by their values.</w:t>
-      </w:r>
-    </w:p>
-    <w:p>
-      <w:r>
-        <w:t>An entity is something that can be tracked, located, retrieved, and stored by an identity key. Entities naturally accumulate a ton of functionality because they play such a crucial role in the system. Applying the single responsibility pattern to entities is indeed a nice idea. Anything that doesn't fit that description should be placed elsewhere.</w:t>
-      </w:r>
-    </w:p>
-    <w:p>
-      <w:r>
-        <w:t>Instead of being defined by their values, entities are things that were defined by a thread of continuity and identity.</w:t>
-      </w:r>
-    </w:p>
-    <w:p>
-      <w:pPr>
-        <w:pStyle w:val="Heading4"/>
-        <w:rPr>
-          <w:lang w:val="en-US"/>
-        </w:rPr>
-      </w:pPr>
-      <w:r>
-        <w:rPr>
-          <w:lang w:val="en-US"/>
-        </w:rPr>
-        <w:t>Value Objects</w:t>
-      </w:r>
-    </w:p>
-    <w:p>
-      <w:pPr>
-        <w:rPr>
-          <w:lang w:val="en-US"/>
-        </w:rPr>
-      </w:pPr>
-      <w:r>
-        <w:rPr>
-          <w:lang w:val="en-US"/>
-        </w:rPr>
-        <w:t xml:space="preserve">A value object has very specific characteristics. It is an item that is used to quantify, measure, or characterize a certain topic. Because the property values define it, it ought to be immutable.  Value objects may have methods and behavior, but they should never have side effects. Vaughn Vernon says in his book Implementing Domain-Driven Design that value objects should be used instead of entities whenever possible. Even if a domain concept </w:t>
+        <w:rPr>
+          <w:lang w:val="en-US"/>
+        </w:rPr>
+      </w:pPr>
+      <w:r>
+        <w:rPr>
+          <w:lang w:val="en-US"/>
+        </w:rPr>
+        <w:t>Repository</w:t>
+      </w:r>
+    </w:p>
+    <w:p>
+      <w:pPr>
+        <w:rPr>
+          <w:lang w:val="en-US"/>
+        </w:rPr>
+      </w:pPr>
+      <w:r>
+        <w:rPr>
+          <w:lang w:val="en-US"/>
+        </w:rPr>
+        <w:t xml:space="preserve">A repository is a set of all the objects of a certain type that can be queried like a collection, but with more options. Repositories provide a common abstraction for </w:t>
       </w:r>
       <w:proofErr w:type="gramStart"/>
       <w:r>
         <w:rPr>
           <w:lang w:val="en-US"/>
         </w:rPr>
-        <w:t>has to</w:t>
+        <w:t>all of</w:t>
       </w:r>
       <w:proofErr w:type="gramEnd"/>
       <w:r>
         <w:rPr>
           <w:lang w:val="en-US"/>
         </w:rPr>
-        <w:t xml:space="preserve"> be modeled as an entity, the entity should be designed so that it is more likely to hold values than to hold other entities. Value objects are a </w:t>
-      </w:r>
-      <w:proofErr w:type="gramStart"/>
-      <w:r>
-        <w:rPr>
-          <w:lang w:val="en-US"/>
-        </w:rPr>
-        <w:t>really good</w:t>
-      </w:r>
-      <w:proofErr w:type="gramEnd"/>
-      <w:r>
-        <w:rPr>
-          <w:lang w:val="en-US"/>
-        </w:rPr>
-        <w:t xml:space="preserve"> place to put methods and logic because reasoning can be done without side effects, especially with the complications that identity brings along—all those things that make logic tricky.</w:t>
-      </w:r>
-    </w:p>
-    <w:p>
-      <w:pPr>
-        <w:pStyle w:val="Heading4"/>
-        <w:rPr>
-          <w:lang w:val="en-US"/>
-        </w:rPr>
-      </w:pPr>
-      <w:r>
-        <w:rPr>
-          <w:lang w:val="en-US"/>
-        </w:rPr>
-        <w:t>Aggregates</w:t>
-      </w:r>
-    </w:p>
-    <w:p>
-      <w:r>
-        <w:t>Eric Evans writes in his book Domain-Driven Design that an aggregate is a group of related objects that are changed as a single unit. Aggregates consist of one or more entities and value objects that change together. Aggregates are treated as a unit for data changes. The entire aggregate's consistency needs to be considered before any changes are applied. Every aggregate must have an aggregate root, which is the parent object of all members of the aggregate. In some cases, the aggregate may have rules that make sure all of the objects' data is consistent.  Data changes in aggregate should adhere to ACID, which means they should be atomic, consistent, isolated, and long-lasting. It's also up to the aggregate root to keep its invariants, like the number and type of its parts, the same. An invariant is a condition that should always be true for the system to be in a consistent state.</w:t>
-      </w:r>
-    </w:p>
-    <w:p>
-      <w:pPr>
-        <w:pStyle w:val="Heading4"/>
-        <w:rPr>
-          <w:lang w:val="en-US"/>
-        </w:rPr>
-      </w:pPr>
-      <w:r>
-        <w:rPr>
-          <w:lang w:val="en-US"/>
-        </w:rPr>
-        <w:t>Repository</w:t>
-      </w:r>
-    </w:p>
-    <w:p>
-      <w:pPr>
-        <w:rPr>
-          <w:lang w:val="en-US"/>
-        </w:rPr>
-      </w:pPr>
-      <w:r>
-        <w:rPr>
-          <w:lang w:val="en-US"/>
-        </w:rPr>
-        <w:t xml:space="preserve">A repository is a set of all the objects of a certain type that can be queried like a collection, but with more options. Repositories provide a common abstraction for </w:t>
-      </w:r>
-      <w:proofErr w:type="gramStart"/>
-      <w:r>
-        <w:rPr>
-          <w:lang w:val="en-US"/>
-        </w:rPr>
-        <w:t>all of</w:t>
-      </w:r>
-      <w:proofErr w:type="gramEnd"/>
-      <w:r>
-        <w:rPr>
-          <w:lang w:val="en-US"/>
-        </w:rPr>
-        <w:t xml:space="preserve"> our persistence concerns. This makes it easy for clients to get model objects and manage their lifecycle. The public interface of a </w:t>
-      </w:r>
-      <w:r>
-        <w:rPr>
-          <w:lang w:val="en-US"/>
-        </w:rPr>
-        <w:lastRenderedPageBreak/>
-        <w:t>repository very clearly communicates the design decisions. Only certain objects should be accessed directly, so repositories provide and control this access. An important benefit is that repositories make the code easier to test. They reduce tight coupling with external resources like databases, which would normally make unit testing difficult. When the code for accessing data is wrapped up in one or more well-known classes, it is easier and safer to use.</w:t>
+        <w:t xml:space="preserve"> our persistence concerns. This makes it easy for clients to get model objects and manage their lifecycle. The public interface of a repository very clearly communicates the design decisions. Only certain objects should be accessed directly, so repositories provide and control this access. An important benefit is that repositories make the code easier to test. They reduce tight coupling with external resources like databases, which would normally make unit testing difficult. When the code for accessing data is wrapped up in one or more well-known classes, it is easier and safer to use.</w:t>
       </w:r>
     </w:p>
     <w:p>
@@ -2460,6 +2472,7 @@
           <w:sz w:val="24"/>
           <w:szCs w:val="24"/>
         </w:rPr>
+        <w:lastRenderedPageBreak/>
         <w:t>..</w:t>
       </w:r>
     </w:p>
@@ -2511,14 +2524,7 @@
         <w:rPr>
           <w:lang w:val="en-US"/>
         </w:rPr>
-        <w:t xml:space="preserve">Greg based this idea on the command-query separation principle coined by Bertrand Meyer. The command-query separation principle, or CQS for short, states that every method should either be a command that performs an action or a query that </w:t>
-      </w:r>
-      <w:r>
-        <w:rPr>
-          <w:lang w:val="en-US"/>
-        </w:rPr>
-        <w:lastRenderedPageBreak/>
-        <w:t>returns data to the caller, but not both.</w:t>
+        <w:t>Greg based this idea on the command-query separation principle coined by Bertrand Meyer. The command-query separation principle, or CQS for short, states that every method should either be a command that performs an action or a query that returns data to the caller, but not both.</w:t>
       </w:r>
       <w:r>
         <w:rPr>
@@ -2798,6 +2804,7 @@
         <w:rPr>
           <w:lang w:val="en-US"/>
         </w:rPr>
+        <w:lastRenderedPageBreak/>
         <w:t>CQRS is frequently referred to as an intermediate phase before event sourcing.</w:t>
       </w:r>
     </w:p>
@@ -2862,7 +2869,6 @@
         <w:rPr>
           <w:lang w:val="en-US"/>
         </w:rPr>
-        <w:lastRenderedPageBreak/>
         <w:t>Event sourcing is a way of designing based on the idea that all changes to the state of an application over the course of its lifetime are stored as a series of events. </w:t>
       </w:r>
       <w:r>
@@ -3270,7 +3276,14 @@
         <w:rPr>
           <w:lang w:val="en-US"/>
         </w:rPr>
-        <w:t>Each bound context finds the entities and value objects, describes them, and puts them together to make a model of the domains. </w:t>
+        <w:t xml:space="preserve">Each bound </w:t>
+      </w:r>
+      <w:r>
+        <w:rPr>
+          <w:lang w:val="en-US"/>
+        </w:rPr>
+        <w:lastRenderedPageBreak/>
+        <w:t>context finds the entities and value objects, describes them, and puts them together to make a model of the domains. </w:t>
       </w:r>
       <w:r>
         <w:rPr>
@@ -3422,7 +3435,6 @@
         <w:rPr>
           <w:lang w:val="en-US"/>
         </w:rPr>
-        <w:lastRenderedPageBreak/>
         <w:t>Another way to look at this aspect is autonomy.</w:t>
       </w:r>
       <w:r>
@@ -4022,6 +4034,13 @@
           <w:rFonts w:eastAsia="Times New Roman"/>
           <w:lang w:val="en-US"/>
         </w:rPr>
+        <w:t xml:space="preserve">Key </w:t>
+      </w:r>
+      <w:r>
+        <w:rPr>
+          <w:rFonts w:eastAsia="Times New Roman"/>
+          <w:lang w:val="en-US"/>
+        </w:rPr>
         <w:t>P</w:t>
       </w:r>
       <w:r>
@@ -4068,6 +4087,63 @@
       </w:r>
       <w:r>
         <w:t xml:space="preserve"> </w:t>
+      </w:r>
+    </w:p>
+    <w:p>
+      <w:pPr>
+        <w:pStyle w:val="NormalWeb"/>
+      </w:pPr>
+      <w:r>
+        <w:t>Separation of concerns</w:t>
+      </w:r>
+    </w:p>
+    <w:p>
+      <w:pPr>
+        <w:pStyle w:val="NormalWeb"/>
+      </w:pPr>
+      <w:r>
+        <w:t>Each object and module should be in its own concern and context</w:t>
+      </w:r>
+    </w:p>
+    <w:p>
+      <w:pPr>
+        <w:pStyle w:val="NormalWeb"/>
+      </w:pPr>
+      <w:r>
+        <w:t>Single responsibility principle</w:t>
+      </w:r>
+    </w:p>
+    <w:p>
+      <w:pPr>
+        <w:pStyle w:val="NormalWeb"/>
+      </w:pPr>
+      <w:r>
+        <w:t>Elements in our design must have a single purpose</w:t>
+      </w:r>
+    </w:p>
+    <w:p>
+      <w:pPr>
+        <w:pStyle w:val="NormalWeb"/>
+      </w:pPr>
+      <w:r>
+        <w:lastRenderedPageBreak/>
+        <w:t>Principle of least knowledge</w:t>
+      </w:r>
+    </w:p>
+    <w:p>
+      <w:pPr>
+        <w:pStyle w:val="NormalWeb"/>
+      </w:pPr>
+      <w:r>
+        <w:t>Components do not know about the internals of other components</w:t>
+      </w:r>
+    </w:p>
+    <w:p>
+      <w:pPr>
+        <w:pStyle w:val="NormalWeb"/>
+      </w:pPr>
+      <w:r>
+        <w:t>Done through interfaces</w:t>
       </w:r>
     </w:p>
     <w:p>
@@ -4999,8 +5075,20 @@
           <w:szCs w:val="18"/>
           <w:lang w:val="en-US"/>
         </w:rPr>
-        <w:t>Published December 5th 2018 by Refactoring.Guru</w:t>
-      </w:r>
+        <w:t xml:space="preserve">Published December 5th 2018 by </w:t>
+      </w:r>
+      <w:proofErr w:type="spellStart"/>
+      <w:r>
+        <w:rPr>
+          <w:rFonts w:ascii="Lato" w:eastAsia="Times New Roman" w:hAnsi="Lato" w:cs="Times New Roman"/>
+          <w:color w:val="333333"/>
+          <w:sz w:val="18"/>
+          <w:szCs w:val="18"/>
+          <w:lang w:val="en-US"/>
+        </w:rPr>
+        <w:t>Refactoring.Guru</w:t>
+      </w:r>
+      <w:proofErr w:type="spellEnd"/>
     </w:p>
     <w:p>
       <w:pPr>
@@ -5109,9 +5197,9 @@
           <w:szCs w:val="18"/>
           <w:lang w:val="en-US"/>
         </w:rPr>
-        <w:t xml:space="preserve">Object-Oriented Analysis and Design with Applications by Grady Booch (Author), Robert A. Maksimchuk (Author), Michael W. </w:t>
-      </w:r>
-      <w:proofErr w:type="gramStart"/>
+        <w:t xml:space="preserve">Object-Oriented Analysis and Design with Applications by Grady </w:t>
+      </w:r>
+      <w:proofErr w:type="spellStart"/>
       <w:r>
         <w:rPr>
           <w:rFonts w:ascii="Lato" w:eastAsia="Times New Roman" w:hAnsi="Lato" w:cs="Times New Roman"/>
@@ -5120,9 +5208,9 @@
           <w:szCs w:val="18"/>
           <w:lang w:val="en-US"/>
         </w:rPr>
-        <w:t>Engle  (</w:t>
-      </w:r>
-      <w:proofErr w:type="gramEnd"/>
+        <w:t>Booch</w:t>
+      </w:r>
+      <w:proofErr w:type="spellEnd"/>
       <w:r>
         <w:rPr>
           <w:rFonts w:ascii="Lato" w:eastAsia="Times New Roman" w:hAnsi="Lato" w:cs="Times New Roman"/>
@@ -5131,8 +5219,9 @@
           <w:szCs w:val="18"/>
           <w:lang w:val="en-US"/>
         </w:rPr>
-        <w:t xml:space="preserve">Author), Bobbi J. Young </w:t>
-      </w:r>
+        <w:t xml:space="preserve"> (Author), Robert A. </w:t>
+      </w:r>
+      <w:proofErr w:type="spellStart"/>
       <w:r>
         <w:rPr>
           <w:rFonts w:ascii="Lato" w:eastAsia="Times New Roman" w:hAnsi="Lato" w:cs="Times New Roman"/>
@@ -5141,8 +5230,9 @@
           <w:szCs w:val="18"/>
           <w:lang w:val="en-US"/>
         </w:rPr>
-        <w:t xml:space="preserve">/ </w:t>
-      </w:r>
+        <w:t>Maksimchuk</w:t>
+      </w:r>
+      <w:proofErr w:type="spellEnd"/>
       <w:r>
         <w:rPr>
           <w:rFonts w:ascii="Lato" w:eastAsia="Times New Roman" w:hAnsi="Lato" w:cs="Times New Roman"/>
@@ -5151,8 +5241,9 @@
           <w:szCs w:val="18"/>
           <w:lang w:val="en-US"/>
         </w:rPr>
-        <w:t>Publisher</w:t>
-      </w:r>
+        <w:t xml:space="preserve"> (Author), Michael W. </w:t>
+      </w:r>
+      <w:proofErr w:type="gramStart"/>
       <w:r>
         <w:rPr>
           <w:rFonts w:ascii="Lato" w:eastAsia="Times New Roman" w:hAnsi="Lato" w:cs="Times New Roman"/>
@@ -5161,8 +5252,9 @@
           <w:szCs w:val="18"/>
           <w:lang w:val="en-US"/>
         </w:rPr>
-        <w:t xml:space="preserve"> </w:t>
-      </w:r>
+        <w:t>Engle  (</w:t>
+      </w:r>
+      <w:proofErr w:type="gramEnd"/>
       <w:r>
         <w:rPr>
           <w:rFonts w:ascii="Lato" w:eastAsia="Times New Roman" w:hAnsi="Lato" w:cs="Times New Roman"/>
@@ -5171,12 +5263,9 @@
           <w:szCs w:val="18"/>
           <w:lang w:val="en-US"/>
         </w:rPr>
-        <w:t>Addison-Wesley Professional</w:t>
-      </w:r>
-    </w:p>
-    <w:p>
-      <w:pPr>
-        <w:shd w:val="clear" w:color="auto" w:fill="FFFFFF"/>
+        <w:t xml:space="preserve">Author), Bobbi J. Young </w:t>
+      </w:r>
+      <w:r>
         <w:rPr>
           <w:rFonts w:ascii="Lato" w:eastAsia="Times New Roman" w:hAnsi="Lato" w:cs="Times New Roman"/>
           <w:color w:val="333333"/>
@@ -5184,7 +5273,8 @@
           <w:szCs w:val="18"/>
           <w:lang w:val="en-US"/>
         </w:rPr>
-      </w:pPr>
+        <w:t xml:space="preserve">/ </w:t>
+      </w:r>
       <w:r>
         <w:rPr>
           <w:rFonts w:ascii="Lato" w:eastAsia="Times New Roman" w:hAnsi="Lato" w:cs="Times New Roman"/>
@@ -5193,7 +5283,7 @@
           <w:szCs w:val="18"/>
           <w:lang w:val="en-US"/>
         </w:rPr>
-        <w:t xml:space="preserve">[10] </w:t>
+        <w:t>Publisher</w:t>
       </w:r>
       <w:r>
         <w:rPr>
@@ -5203,9 +5293,8 @@
           <w:szCs w:val="18"/>
           <w:lang w:val="en-US"/>
         </w:rPr>
-        <w:t xml:space="preserve">Martin, Robert </w:t>
-      </w:r>
-      <w:proofErr w:type="gramStart"/>
+        <w:t xml:space="preserve"> </w:t>
+      </w:r>
       <w:r>
         <w:rPr>
           <w:rFonts w:ascii="Lato" w:eastAsia="Times New Roman" w:hAnsi="Lato" w:cs="Times New Roman"/>
@@ -5214,10 +5303,12 @@
           <w:szCs w:val="18"/>
           <w:lang w:val="en-US"/>
         </w:rPr>
-        <w:t>C..</w:t>
-      </w:r>
-      <w:proofErr w:type="gramEnd"/>
-      <w:r>
+        <w:t>Addison-Wesley Professional</w:t>
+      </w:r>
+    </w:p>
+    <w:p>
+      <w:pPr>
+        <w:shd w:val="clear" w:color="auto" w:fill="FFFFFF"/>
         <w:rPr>
           <w:rFonts w:ascii="Lato" w:eastAsia="Times New Roman" w:hAnsi="Lato" w:cs="Times New Roman"/>
           <w:color w:val="333333"/>
@@ -5225,12 +5316,8 @@
           <w:szCs w:val="18"/>
           <w:lang w:val="en-US"/>
         </w:rPr>
-        <w:t xml:space="preserve"> Clean Architecture: A Craftsman's Guide to Software Structure and Design. Boston, MA: Prentice Hall, 2017.</w:t>
-      </w:r>
-    </w:p>
-    <w:p>
-      <w:pPr>
-        <w:shd w:val="clear" w:color="auto" w:fill="FFFFFF"/>
+      </w:pPr>
+      <w:r>
         <w:rPr>
           <w:rFonts w:ascii="Lato" w:eastAsia="Times New Roman" w:hAnsi="Lato" w:cs="Times New Roman"/>
           <w:color w:val="333333"/>
@@ -5238,19 +5325,100 @@
           <w:szCs w:val="18"/>
           <w:lang w:val="en-US"/>
         </w:rPr>
-      </w:pPr>
-    </w:p>
-    <w:p>
-      <w:pPr>
-        <w:rPr>
-          <w:lang w:val="en-US"/>
-        </w:rPr>
-      </w:pPr>
-      <w:r>
-        <w:rPr>
-          <w:lang w:val="en-US"/>
-        </w:rPr>
-        <w:t>Booch, G., Maksimchuk, R. A., Engle, M. W., Young, B. J., Conallen, J., &amp; Houston, K. A. (2007). Object-Oriented Analysis and Design with Applications (3rd ed.). Addison-Wesley Professional.</w:t>
+        <w:t xml:space="preserve">[10] </w:t>
+      </w:r>
+      <w:r>
+        <w:rPr>
+          <w:rFonts w:ascii="Lato" w:eastAsia="Times New Roman" w:hAnsi="Lato" w:cs="Times New Roman"/>
+          <w:color w:val="333333"/>
+          <w:sz w:val="18"/>
+          <w:szCs w:val="18"/>
+          <w:lang w:val="en-US"/>
+        </w:rPr>
+        <w:t xml:space="preserve">Martin, Robert </w:t>
+      </w:r>
+      <w:proofErr w:type="gramStart"/>
+      <w:r>
+        <w:rPr>
+          <w:rFonts w:ascii="Lato" w:eastAsia="Times New Roman" w:hAnsi="Lato" w:cs="Times New Roman"/>
+          <w:color w:val="333333"/>
+          <w:sz w:val="18"/>
+          <w:szCs w:val="18"/>
+          <w:lang w:val="en-US"/>
+        </w:rPr>
+        <w:t>C..</w:t>
+      </w:r>
+      <w:proofErr w:type="gramEnd"/>
+      <w:r>
+        <w:rPr>
+          <w:rFonts w:ascii="Lato" w:eastAsia="Times New Roman" w:hAnsi="Lato" w:cs="Times New Roman"/>
+          <w:color w:val="333333"/>
+          <w:sz w:val="18"/>
+          <w:szCs w:val="18"/>
+          <w:lang w:val="en-US"/>
+        </w:rPr>
+        <w:t xml:space="preserve"> Clean Architecture: A Craftsman's Guide to Software Structure and Design. Boston, MA: Prentice Hall, 2017.</w:t>
+      </w:r>
+    </w:p>
+    <w:p>
+      <w:pPr>
+        <w:shd w:val="clear" w:color="auto" w:fill="FFFFFF"/>
+        <w:rPr>
+          <w:rFonts w:ascii="Lato" w:eastAsia="Times New Roman" w:hAnsi="Lato" w:cs="Times New Roman"/>
+          <w:color w:val="333333"/>
+          <w:sz w:val="18"/>
+          <w:szCs w:val="18"/>
+          <w:lang w:val="en-US"/>
+        </w:rPr>
+      </w:pPr>
+    </w:p>
+    <w:p>
+      <w:pPr>
+        <w:rPr>
+          <w:lang w:val="en-US"/>
+        </w:rPr>
+      </w:pPr>
+      <w:proofErr w:type="spellStart"/>
+      <w:r>
+        <w:rPr>
+          <w:lang w:val="en-US"/>
+        </w:rPr>
+        <w:t>Booch</w:t>
+      </w:r>
+      <w:proofErr w:type="spellEnd"/>
+      <w:r>
+        <w:rPr>
+          <w:lang w:val="en-US"/>
+        </w:rPr>
+        <w:t xml:space="preserve">, G., </w:t>
+      </w:r>
+      <w:proofErr w:type="spellStart"/>
+      <w:r>
+        <w:rPr>
+          <w:lang w:val="en-US"/>
+        </w:rPr>
+        <w:t>Maksimchuk</w:t>
+      </w:r>
+      <w:proofErr w:type="spellEnd"/>
+      <w:r>
+        <w:rPr>
+          <w:lang w:val="en-US"/>
+        </w:rPr>
+        <w:t xml:space="preserve">, R. A., Engle, M. W., Young, B. J., </w:t>
+      </w:r>
+      <w:proofErr w:type="spellStart"/>
+      <w:r>
+        <w:rPr>
+          <w:lang w:val="en-US"/>
+        </w:rPr>
+        <w:t>Conallen</w:t>
+      </w:r>
+      <w:proofErr w:type="spellEnd"/>
+      <w:r>
+        <w:rPr>
+          <w:lang w:val="en-US"/>
+        </w:rPr>
+        <w:t>, J., &amp; Houston, K. A. (2007). Object-Oriented Analysis and Design with Applications (3rd ed.). Addison-Wesley Professional.</w:t>
       </w:r>
     </w:p>
     <w:p>
@@ -5288,19 +5456,47 @@
         <w:rPr>
           <w:lang w:val="en-US"/>
         </w:rPr>
-        <w:t>Steve "ardalis" Smith,</w:t>
-      </w:r>
-      <w:r>
-        <w:rPr>
-          <w:lang w:val="en-US"/>
-        </w:rPr>
-        <w:t xml:space="preserve"> </w:t>
-      </w:r>
-      <w:r>
-        <w:rPr>
-          <w:lang w:val="en-US"/>
-        </w:rPr>
-        <w:t>Rob Vettor,</w:t>
+        <w:t>Steve "</w:t>
+      </w:r>
+      <w:proofErr w:type="spellStart"/>
+      <w:r>
+        <w:rPr>
+          <w:lang w:val="en-US"/>
+        </w:rPr>
+        <w:t>ardalis</w:t>
+      </w:r>
+      <w:proofErr w:type="spellEnd"/>
+      <w:r>
+        <w:rPr>
+          <w:lang w:val="en-US"/>
+        </w:rPr>
+        <w:t>" Smith,</w:t>
+      </w:r>
+      <w:r>
+        <w:rPr>
+          <w:lang w:val="en-US"/>
+        </w:rPr>
+        <w:t xml:space="preserve"> </w:t>
+      </w:r>
+      <w:r>
+        <w:rPr>
+          <w:lang w:val="en-US"/>
+        </w:rPr>
+        <w:t xml:space="preserve">Rob </w:t>
+      </w:r>
+      <w:proofErr w:type="spellStart"/>
+      <w:r>
+        <w:rPr>
+          <w:lang w:val="en-US"/>
+        </w:rPr>
+        <w:t>Vettor</w:t>
+      </w:r>
+      <w:proofErr w:type="spellEnd"/>
+      <w:r>
+        <w:rPr>
+          <w:lang w:val="en-US"/>
+        </w:rPr>
+        <w:t>,</w:t>
       </w:r>
       <w:r>
         <w:rPr>
@@ -8517,7 +8713,6 @@
   <w:style w:type="character" w:default="1" w:styleId="DefaultParagraphFont">
     <w:name w:val="Default Paragraph Font"/>
     <w:uiPriority w:val="1"/>
-    <w:semiHidden/>
     <w:unhideWhenUsed/>
   </w:style>
   <w:style w:type="table" w:default="1" w:styleId="TableNormal">
@@ -8719,6 +8914,26 @@
         <w:insideV w:val="single" w:sz="4" w:space="0" w:color="auto"/>
       </w:tblBorders>
     </w:tblPr>
+  </w:style>
+  <w:style w:type="character" w:customStyle="1" w:styleId="css-ima1mg">
+    <w:name w:val="css-ima1mg"/>
+    <w:basedOn w:val="DefaultParagraphFont"/>
+    <w:rsid w:val="00C078D9"/>
+  </w:style>
+  <w:style w:type="character" w:customStyle="1" w:styleId="css-1wigqnc">
+    <w:name w:val="css-1wigqnc"/>
+    <w:basedOn w:val="DefaultParagraphFont"/>
+    <w:rsid w:val="00C078D9"/>
+  </w:style>
+  <w:style w:type="character" w:customStyle="1" w:styleId="css-tczsq2">
+    <w:name w:val="css-tczsq2"/>
+    <w:basedOn w:val="DefaultParagraphFont"/>
+    <w:rsid w:val="00C078D9"/>
+  </w:style>
+  <w:style w:type="character" w:customStyle="1" w:styleId="css-qz9gs3">
+    <w:name w:val="css-qz9gs3"/>
+    <w:basedOn w:val="DefaultParagraphFont"/>
+    <w:rsid w:val="00C078D9"/>
   </w:style>
 </w:styles>
 </file>

</xml_diff>